<commit_message>
Observaciones Guías Rápidas FODEM
</commit_message>
<xml_diff>
--- a/PDRMYE/GUIAS RÁPIDAS/Aportaciones Estatales/GUÍA RÁPIDA CPH FODEM FONDO DE DESARROLLO MUNICIPAL.docx
+++ b/PDRMYE/GUIAS RÁPIDAS/Aportaciones Estatales/GUÍA RÁPIDA CPH FODEM FONDO DE DESARROLLO MUNICIPAL.docx
@@ -1,6 +1,6 @@
 
 <file path=word/document.xml><?xml version="1.0" encoding="utf-8"?>
-<w:document xmlns:wpc="http://schemas.microsoft.com/office/word/2010/wordprocessingCanvas" xmlns:cx="http://schemas.microsoft.com/office/drawing/2014/chartex" xmlns:cx1="http://schemas.microsoft.com/office/drawing/2015/9/8/chartex" xmlns:mc="http://schemas.openxmlformats.org/markup-compatibility/2006" xmlns:o="urn:schemas-microsoft-com:office:office" xmlns:r="http://schemas.openxmlformats.org/officeDocument/2006/relationships" xmlns:m="http://schemas.openxmlformats.org/officeDocument/2006/math" xmlns:v="urn:schemas-microsoft-com:vml" xmlns:wp14="http://schemas.microsoft.com/office/word/2010/wordprocessingDrawing" xmlns:wp="http://schemas.openxmlformats.org/drawingml/2006/wordprocessingDrawing" xmlns:w10="urn:schemas-microsoft-com:office:word" xmlns:w="http://schemas.openxmlformats.org/wordprocessingml/2006/main" xmlns:w14="http://schemas.microsoft.com/office/word/2010/wordml" xmlns:w15="http://schemas.microsoft.com/office/word/2012/wordml" xmlns:w16se="http://schemas.microsoft.com/office/word/2015/wordml/symex" xmlns:wpg="http://schemas.microsoft.com/office/word/2010/wordprocessingGroup" xmlns:wpi="http://schemas.microsoft.com/office/word/2010/wordprocessingInk" xmlns:wne="http://schemas.microsoft.com/office/word/2006/wordml" xmlns:wps="http://schemas.microsoft.com/office/word/2010/wordprocessingShape" mc:Ignorable="w14 w15 w16se wp14">
+<w:document xmlns:wpc="http://schemas.microsoft.com/office/word/2010/wordprocessingCanvas" xmlns:cx="http://schemas.microsoft.com/office/drawing/2014/chartex" xmlns:mc="http://schemas.openxmlformats.org/markup-compatibility/2006" xmlns:o="urn:schemas-microsoft-com:office:office" xmlns:r="http://schemas.openxmlformats.org/officeDocument/2006/relationships" xmlns:m="http://schemas.openxmlformats.org/officeDocument/2006/math" xmlns:v="urn:schemas-microsoft-com:vml" xmlns:wp14="http://schemas.microsoft.com/office/word/2010/wordprocessingDrawing" xmlns:wp="http://schemas.openxmlformats.org/drawingml/2006/wordprocessingDrawing" xmlns:w10="urn:schemas-microsoft-com:office:word" xmlns:w="http://schemas.openxmlformats.org/wordprocessingml/2006/main" xmlns:w14="http://schemas.microsoft.com/office/word/2010/wordml" xmlns:w15="http://schemas.microsoft.com/office/word/2012/wordml" xmlns:w16se="http://schemas.microsoft.com/office/word/2015/wordml/symex" xmlns:wpg="http://schemas.microsoft.com/office/word/2010/wordprocessingGroup" xmlns:wpi="http://schemas.microsoft.com/office/word/2010/wordprocessingInk" xmlns:wne="http://schemas.microsoft.com/office/word/2006/wordml" xmlns:wps="http://schemas.microsoft.com/office/word/2010/wordprocessingShape" mc:Ignorable="w14 w15 w16se wp14">
   <w:body>
     <w:p>
       <w:pPr>
@@ -100,7 +100,7 @@
               </wp:anchor>
             </w:drawing>
           </mc:Choice>
-          <mc:Fallback>
+          <mc:Fallback xmlns:cx1="http://schemas.microsoft.com/office/drawing/2015/9/8/chartex">
             <w:pict>
               <v:rect w14:anchorId="06FFA84B" id="Rectángulo 3" o:spid="_x0000_s1026" style="position:absolute;margin-left:0;margin-top:-55.8pt;width:582.7pt;height:760.2pt;z-index:-251512832;visibility:visible;mso-wrap-style:square;mso-width-percent:0;mso-height-percent:0;mso-wrap-distance-left:9pt;mso-wrap-distance-top:0;mso-wrap-distance-right:9pt;mso-wrap-distance-bottom:0;mso-position-horizontal:left;mso-position-horizontal-relative:page;mso-position-vertical:absolute;mso-position-vertical-relative:text;mso-width-percent:0;mso-height-percent:0;mso-width-relative:margin;mso-height-relative:margin;v-text-anchor:middle" o:gfxdata="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" fillcolor="#f2f2f2" stroked="f" strokeweight="1pt">
                 <v:shadow on="t" type="perspective" color="black" opacity="7208f" offset="0,0" matrix="66847f,,,66847f"/>
@@ -365,7 +365,7 @@
               </wp:anchor>
             </w:drawing>
           </mc:Choice>
-          <mc:Fallback>
+          <mc:Fallback xmlns:cx1="http://schemas.microsoft.com/office/drawing/2015/9/8/chartex">
             <w:pict>
               <v:rect w14:anchorId="6E426A2F" id="Rectángulo 4" o:spid="_x0000_s1026" style="position:absolute;left:0;text-align:left;margin-left:-70pt;margin-top:29.8pt;width:579.3pt;height:73.55pt;z-index:251781120;visibility:visible;mso-wrap-style:square;mso-width-percent:0;mso-height-percent:0;mso-wrap-distance-left:9pt;mso-wrap-distance-top:0;mso-wrap-distance-right:9pt;mso-wrap-distance-bottom:0;mso-position-horizontal:absolute;mso-position-horizontal-relative:margin;mso-position-vertical:absolute;mso-position-vertical-relative:text;mso-width-percent:0;mso-height-percent:0;mso-width-relative:margin;mso-height-relative:margin;v-text-anchor:middle" o:gfxdata="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" fillcolor="#aaa [3030]" stroked="f">
                 <v:fill color2="#a3a3a3 [3174]" rotate="t" colors="0 #afafaf;.5 #a5a5a5;1 #929292" focus="100%" type="gradient">
@@ -475,7 +475,7 @@
           <w:szCs w:val="44"/>
         </w:rPr>
       </w:pPr>
-      <w:bookmarkStart w:id="0" w:name="_GoBack"/>
+      <w:commentRangeStart w:id="0"/>
       <w:r>
         <w:rPr>
           <w:rFonts w:cs="Arial"/>
@@ -495,7 +495,6 @@
         <w:t>DESARROLLO MUNICIPAL</w:t>
       </w:r>
     </w:p>
-    <w:bookmarkEnd w:id="0"/>
     <w:p>
       <w:pPr>
         <w:jc w:val="center"/>
@@ -514,6 +513,13 @@
           <w:szCs w:val="44"/>
         </w:rPr>
         <w:t>(FODEM)</w:t>
+      </w:r>
+      <w:commentRangeEnd w:id="0"/>
+      <w:r>
+        <w:rPr>
+          <w:rStyle w:val="Refdecomentario"/>
+        </w:rPr>
+        <w:commentReference w:id="0"/>
       </w:r>
     </w:p>
     <w:p>
@@ -591,7 +597,7 @@
                     <pic:cNvPicPr/>
                   </pic:nvPicPr>
                   <pic:blipFill>
-                    <a:blip r:embed="rId9" cstate="print">
+                    <a:blip r:embed="rId11" cstate="print">
                       <a:extLst>
                         <a:ext uri="{28A0092B-C50C-407E-A947-70E740481C1C}">
                           <a14:useLocalDpi xmlns:a14="http://schemas.microsoft.com/office/drawing/2010/main" val="0"/>
@@ -810,7 +816,7 @@
               </wp:anchor>
             </w:drawing>
           </mc:Choice>
-          <mc:Fallback>
+          <mc:Fallback xmlns:cx1="http://schemas.microsoft.com/office/drawing/2015/9/8/chartex">
             <w:pict>
               <v:rect w14:anchorId="63962291" id="Rectángulo 23" o:spid="_x0000_s1027" style="position:absolute;left:0;text-align:left;margin-left:0;margin-top:2.05pt;width:533.9pt;height:21.05pt;z-index:251801600;visibility:visible;mso-wrap-style:square;mso-width-percent:0;mso-height-percent:0;mso-wrap-distance-left:9pt;mso-wrap-distance-top:0;mso-wrap-distance-right:9pt;mso-wrap-distance-bottom:0;mso-position-horizontal:center;mso-position-horizontal-relative:margin;mso-position-vertical:absolute;mso-position-vertical-relative:text;mso-width-percent:0;mso-height-percent:0;mso-width-relative:margin;mso-height-relative:margin;v-text-anchor:middle" o:gfxdata="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" fillcolor="#aaa [3030]" stroked="f">
                 <v:fill color2="#a3a3a3 [3174]" rotate="t" colors="0 #afafaf;.5 #a5a5a5;1 #929292" focus="100%" type="gradient">
@@ -944,7 +950,19 @@
               <w:rPr>
                 <w:rStyle w:val="Hipervnculo"/>
               </w:rPr>
-              <w:t>Objetivo</w:t>
+              <w:t>Objeti</w:t>
+            </w:r>
+            <w:r>
+              <w:rPr>
+                <w:rStyle w:val="Hipervnculo"/>
+              </w:rPr>
+              <w:t>v</w:t>
+            </w:r>
+            <w:r>
+              <w:rPr>
+                <w:rStyle w:val="Hipervnculo"/>
+              </w:rPr>
+              <w:t>o</w:t>
             </w:r>
             <w:r>
               <w:rPr>
@@ -1002,7 +1020,19 @@
               <w:rPr>
                 <w:rStyle w:val="Hipervnculo"/>
               </w:rPr>
-              <w:t>Alcance</w:t>
+              <w:t>Alca</w:t>
+            </w:r>
+            <w:r>
+              <w:rPr>
+                <w:rStyle w:val="Hipervnculo"/>
+              </w:rPr>
+              <w:t>n</w:t>
+            </w:r>
+            <w:r>
+              <w:rPr>
+                <w:rStyle w:val="Hipervnculo"/>
+              </w:rPr>
+              <w:t>ce</w:t>
             </w:r>
             <w:r>
               <w:rPr>
@@ -1119,7 +1149,21 @@
                 <w:rStyle w:val="Hipervnculo"/>
                 <w:bCs/>
               </w:rPr>
-              <w:t>FONDO DE DESARROLLO MUNICIPAL (FODEM)</w:t>
+              <w:t>FONDO D</w:t>
+            </w:r>
+            <w:r>
+              <w:rPr>
+                <w:rStyle w:val="Hipervnculo"/>
+                <w:bCs/>
+              </w:rPr>
+              <w:t>E</w:t>
+            </w:r>
+            <w:r>
+              <w:rPr>
+                <w:rStyle w:val="Hipervnculo"/>
+                <w:bCs/>
+              </w:rPr>
+              <w:t xml:space="preserve"> DESARROLLO MUNICIPAL (FODEM)</w:t>
             </w:r>
             <w:r>
               <w:rPr>
@@ -1710,7 +1754,7 @@
               </wp:anchor>
             </w:drawing>
           </mc:Choice>
-          <mc:Fallback>
+          <mc:Fallback xmlns:cx1="http://schemas.microsoft.com/office/drawing/2015/9/8/chartex">
             <w:pict>
               <v:rect w14:anchorId="19E49FED" id="Rectángulo 15" o:spid="_x0000_s1028" style="position:absolute;margin-left:-38.85pt;margin-top:18.8pt;width:533.9pt;height:21.05pt;z-index:251782144;visibility:visible;mso-wrap-style:square;mso-width-percent:0;mso-height-percent:0;mso-wrap-distance-left:9pt;mso-wrap-distance-top:0;mso-wrap-distance-right:9pt;mso-wrap-distance-bottom:0;mso-position-horizontal:absolute;mso-position-horizontal-relative:margin;mso-position-vertical:absolute;mso-position-vertical-relative:text;mso-width-percent:0;mso-height-percent:0;mso-width-relative:margin;mso-height-relative:margin;v-text-anchor:middle" o:gfxdata="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" fillcolor="#aaa [3030]" stroked="f">
                 <v:fill color2="#a3a3a3 [3174]" rotate="t" colors="0 #afafaf;.5 #a5a5a5;1 #929292" focus="100%" type="gradient">
@@ -1914,7 +1958,7 @@
               </wp:anchor>
             </w:drawing>
           </mc:Choice>
-          <mc:Fallback>
+          <mc:Fallback xmlns:cx1="http://schemas.microsoft.com/office/drawing/2015/9/8/chartex">
             <w:pict>
               <v:rect w14:anchorId="65862A9D" id="Rectángulo 17" o:spid="_x0000_s1029" style="position:absolute;margin-left:63.65pt;margin-top:21.25pt;width:346.4pt;height:89.3pt;z-index:251784192;visibility:visible;mso-wrap-style:square;mso-height-percent:0;mso-wrap-distance-left:9pt;mso-wrap-distance-top:0;mso-wrap-distance-right:9pt;mso-wrap-distance-bottom:0;mso-position-horizontal:absolute;mso-position-horizontal-relative:text;mso-position-vertical:absolute;mso-position-vertical-relative:text;mso-height-percent:0;mso-height-relative:margin;v-text-anchor:middle" o:gfxdata="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" fillcolor="white [3201]" strokecolor="#a5a5a5 [3206]" strokeweight="1pt">
                 <v:textbox>
@@ -2089,7 +2133,7 @@
               </wp:anchor>
             </w:drawing>
           </mc:Choice>
-          <mc:Fallback>
+          <mc:Fallback xmlns:cx1="http://schemas.microsoft.com/office/drawing/2015/9/8/chartex">
             <w:pict>
               <v:rect w14:anchorId="77267B3C" id="Rectángulo 16" o:spid="_x0000_s1030" style="position:absolute;margin-left:63.7pt;margin-top:.4pt;width:347.05pt;height:20.4pt;z-index:251783168;visibility:visible;mso-wrap-style:square;mso-width-percent:0;mso-height-percent:0;mso-wrap-distance-left:9pt;mso-wrap-distance-top:0;mso-wrap-distance-right:9pt;mso-wrap-distance-bottom:0;mso-position-horizontal:absolute;mso-position-horizontal-relative:text;mso-position-vertical:absolute;mso-position-vertical-relative:text;mso-width-percent:0;mso-height-percent:0;mso-width-relative:margin;mso-height-relative:margin;v-text-anchor:middle" o:gfxdata="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" fillcolor="#c3c3c3 [2166]" strokecolor="#a5a5a5 [3206]" strokeweight=".5pt">
                 <v:fill color2="#b6b6b6 [2614]" rotate="t" colors="0 #d2d2d2;.5 #c8c8c8;1 silver" focus="100%" type="gradient">
@@ -2609,7 +2653,7 @@
               </wp:anchor>
             </w:drawing>
           </mc:Choice>
-          <mc:Fallback>
+          <mc:Fallback xmlns:cx1="http://schemas.microsoft.com/office/drawing/2015/9/8/chartex">
             <w:pict>
               <v:rect w14:anchorId="1B0E129D" id="Rectángulo 25" o:spid="_x0000_s1031" style="position:absolute;left:0;text-align:left;margin-left:0;margin-top:3pt;width:533.9pt;height:21.05pt;z-index:251807744;visibility:visible;mso-wrap-style:square;mso-width-percent:0;mso-height-percent:0;mso-wrap-distance-left:9pt;mso-wrap-distance-top:0;mso-wrap-distance-right:9pt;mso-wrap-distance-bottom:0;mso-position-horizontal:center;mso-position-horizontal-relative:margin;mso-position-vertical:absolute;mso-position-vertical-relative:text;mso-width-percent:0;mso-height-percent:0;mso-width-relative:margin;mso-height-relative:margin;v-text-anchor:middle" o:gfxdata="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" fillcolor="#aaa [3030]" stroked="f">
                 <v:fill color2="#a3a3a3 [3174]" rotate="t" colors="0 #afafaf;.5 #a5a5a5;1 #929292" focus="100%" type="gradient">
@@ -2655,6 +2699,12 @@
           <w:szCs w:val="24"/>
         </w:rPr>
       </w:pPr>
+      <w:r>
+        <w:rPr>
+          <w:rStyle w:val="Refdecomentario"/>
+        </w:rPr>
+        <w:commentReference w:id="7"/>
+      </w:r>
     </w:p>
     <w:p>
       <w:pPr>
@@ -2691,7 +2741,7 @@
           <w:szCs w:val="44"/>
         </w:rPr>
       </w:pPr>
-      <w:bookmarkStart w:id="7" w:name="_Toc124522208"/>
+      <w:bookmarkStart w:id="8" w:name="_Toc124522208"/>
       <w:r>
         <w:rPr>
           <w:rFonts w:cs="Arial"/>
@@ -2710,7 +2760,7 @@
         </w:rPr>
         <w:t>DESARROLLO MUNICIPAL (FODEM)</w:t>
       </w:r>
-      <w:bookmarkEnd w:id="7"/>
+      <w:bookmarkEnd w:id="8"/>
     </w:p>
     <w:p>
       <w:pPr>
@@ -2935,18 +2985,18 @@
           <w:rFonts w:cs="Arial"/>
         </w:rPr>
       </w:pPr>
-      <w:bookmarkStart w:id="8" w:name="_Toc123565162"/>
-      <w:bookmarkStart w:id="9" w:name="_Toc124341669"/>
-      <w:bookmarkStart w:id="10" w:name="_Toc124522209"/>
+      <w:bookmarkStart w:id="9" w:name="_Toc123565162"/>
+      <w:bookmarkStart w:id="10" w:name="_Toc124341669"/>
+      <w:bookmarkStart w:id="11" w:name="_Toc124522209"/>
       <w:r>
         <w:rPr>
           <w:rFonts w:cs="Arial"/>
         </w:rPr>
         <w:t>1.- Selección de Fondo</w:t>
       </w:r>
-      <w:bookmarkEnd w:id="8"/>
       <w:bookmarkEnd w:id="9"/>
       <w:bookmarkEnd w:id="10"/>
+      <w:bookmarkEnd w:id="11"/>
     </w:p>
     <w:p>
       <w:r>
@@ -2978,7 +3028,7 @@
                     <pic:cNvPicPr/>
                   </pic:nvPicPr>
                   <pic:blipFill>
-                    <a:blip r:embed="rId10">
+                    <a:blip r:embed="rId12">
                       <a:extLst>
                         <a:ext uri="{28A0092B-C50C-407E-A947-70E740481C1C}">
                           <a14:useLocalDpi xmlns:a14="http://schemas.microsoft.com/office/drawing/2010/main" val="0"/>
@@ -3138,16 +3188,45 @@
           <w:sz w:val="24"/>
           <w:szCs w:val="24"/>
         </w:rPr>
-        <w:t>ESTATALES</w:t>
-      </w:r>
-      <w:r>
-        <w:rPr>
-          <w:rFonts w:ascii="Arial" w:hAnsi="Arial" w:cs="Arial"/>
-          <w:b/>
-          <w:sz w:val="24"/>
-          <w:szCs w:val="24"/>
-        </w:rPr>
-        <w:t xml:space="preserve"> la cual desplegara un submenú</w:t>
+        <w:t>ESTA</w:t>
+      </w:r>
+      <w:r>
+        <w:rPr>
+          <w:rFonts w:ascii="Arial" w:hAnsi="Arial" w:cs="Arial"/>
+          <w:b/>
+          <w:sz w:val="24"/>
+          <w:szCs w:val="24"/>
+        </w:rPr>
+        <w:t>TALES</w:t>
+      </w:r>
+      <w:r>
+        <w:rPr>
+          <w:rFonts w:ascii="Arial" w:hAnsi="Arial" w:cs="Arial"/>
+          <w:b/>
+          <w:sz w:val="24"/>
+          <w:szCs w:val="24"/>
+        </w:rPr>
+        <w:t xml:space="preserve"> la cual </w:t>
+      </w:r>
+      <w:bookmarkStart w:id="12" w:name="_GoBack"/>
+      <w:r>
+        <w:rPr>
+          <w:rFonts w:ascii="Arial" w:hAnsi="Arial" w:cs="Arial"/>
+          <w:b/>
+          <w:sz w:val="24"/>
+          <w:szCs w:val="24"/>
+        </w:rPr>
+        <w:t>desplegara</w:t>
+      </w:r>
+      <w:bookmarkEnd w:id="12"/>
+      <w:r>
+        <w:rPr>
+          <w:rFonts w:ascii="Arial" w:hAnsi="Arial" w:cs="Arial"/>
+          <w:b/>
+          <w:sz w:val="24"/>
+          <w:szCs w:val="24"/>
+        </w:rPr>
+        <w:t xml:space="preserve"> un submenú</w:t>
       </w:r>
     </w:p>
     <w:p>
@@ -3298,7 +3377,7 @@
               </wp:anchor>
             </w:drawing>
           </mc:Choice>
-          <mc:Fallback>
+          <mc:Fallback xmlns:cx1="http://schemas.microsoft.com/office/drawing/2015/9/8/chartex">
             <w:pict>
               <v:rect w14:anchorId="19E4866D" id="Rectángulo 5" o:spid="_x0000_s1026" style="position:absolute;margin-left:124.25pt;margin-top:284.25pt;width:179.1pt;height:25.1pt;z-index:251825152;visibility:visible;mso-wrap-style:square;mso-width-percent:0;mso-height-percent:0;mso-wrap-distance-left:9pt;mso-wrap-distance-top:0;mso-wrap-distance-right:9pt;mso-wrap-distance-bottom:0;mso-position-horizontal:absolute;mso-position-horizontal-relative:text;mso-position-vertical:absolute;mso-position-vertical-relative:text;mso-width-percent:0;mso-height-percent:0;mso-width-relative:margin;mso-height-relative:margin;v-text-anchor:middle" o:gfxdata="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" filled="f" strokecolor="red" strokeweight="2.25pt"/>
             </w:pict>
@@ -3334,7 +3413,7 @@
                     <pic:cNvPicPr/>
                   </pic:nvPicPr>
                   <pic:blipFill>
-                    <a:blip r:embed="rId10">
+                    <a:blip r:embed="rId12">
                       <a:extLst>
                         <a:ext uri="{28A0092B-C50C-407E-A947-70E740481C1C}">
                           <a14:useLocalDpi xmlns:a14="http://schemas.microsoft.com/office/drawing/2010/main" val="0"/>
@@ -3396,7 +3475,7 @@
                     </pic:cNvPicPr>
                   </pic:nvPicPr>
                   <pic:blipFill>
-                    <a:blip r:embed="rId11">
+                    <a:blip r:embed="rId13">
                       <a:extLst>
                         <a:ext uri="{28A0092B-C50C-407E-A947-70E740481C1C}">
                           <a14:useLocalDpi xmlns:a14="http://schemas.microsoft.com/office/drawing/2010/main" val="0"/>
@@ -3467,9 +3546,9 @@
           <w:rFonts w:cs="Arial"/>
         </w:rPr>
       </w:pPr>
-      <w:bookmarkStart w:id="11" w:name="_Toc123565163"/>
-      <w:bookmarkStart w:id="12" w:name="_Toc124341670"/>
-      <w:bookmarkStart w:id="13" w:name="_Toc124522210"/>
+      <w:bookmarkStart w:id="13" w:name="_Toc123565163"/>
+      <w:bookmarkStart w:id="14" w:name="_Toc124341670"/>
+      <w:bookmarkStart w:id="15" w:name="_Toc124522210"/>
       <w:r>
         <w:rPr>
           <w:rFonts w:cs="Arial"/>
@@ -3477,9 +3556,9 @@
         <w:lastRenderedPageBreak/>
         <w:t>2.- Crear un nuevo cálculo</w:t>
       </w:r>
-      <w:bookmarkEnd w:id="11"/>
-      <w:bookmarkEnd w:id="12"/>
       <w:bookmarkEnd w:id="13"/>
+      <w:bookmarkEnd w:id="14"/>
+      <w:bookmarkEnd w:id="15"/>
     </w:p>
     <w:p>
       <w:pPr>
@@ -3540,7 +3619,7 @@
                     <pic:cNvPicPr/>
                   </pic:nvPicPr>
                   <pic:blipFill>
-                    <a:blip r:embed="rId12"/>
+                    <a:blip r:embed="rId14"/>
                     <a:stretch>
                       <a:fillRect/>
                     </a:stretch>
@@ -3690,7 +3769,7 @@
               </wp:anchor>
             </w:drawing>
           </mc:Choice>
-          <mc:Fallback>
+          <mc:Fallback xmlns:cx1="http://schemas.microsoft.com/office/drawing/2015/9/8/chartex">
             <w:pict>
               <v:rect w14:anchorId="1BF85FCB" id="Rectángulo 48" o:spid="_x0000_s1026" style="position:absolute;margin-left:-37.3pt;margin-top:31.55pt;width:20.1pt;height:18.4pt;z-index:251816960;visibility:visible;mso-wrap-style:square;mso-width-percent:0;mso-height-percent:0;mso-wrap-distance-left:9pt;mso-wrap-distance-top:0;mso-wrap-distance-right:9pt;mso-wrap-distance-bottom:0;mso-position-horizontal:absolute;mso-position-horizontal-relative:text;mso-position-vertical:absolute;mso-position-vertical-relative:text;mso-width-percent:0;mso-height-percent:0;mso-width-relative:margin;mso-height-relative:margin;v-text-anchor:middle" o:gfxdata="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" filled="f" strokecolor="red" strokeweight="2.25pt"/>
             </w:pict>
@@ -3725,7 +3804,7 @@
                     <pic:cNvPicPr/>
                   </pic:nvPicPr>
                   <pic:blipFill rotWithShape="1">
-                    <a:blip r:embed="rId13"/>
+                    <a:blip r:embed="rId15"/>
                     <a:srcRect r="35110" b="19989"/>
                     <a:stretch/>
                   </pic:blipFill>
@@ -3844,7 +3923,7 @@
                     <pic:cNvPicPr/>
                   </pic:nvPicPr>
                   <pic:blipFill>
-                    <a:blip r:embed="rId14"/>
+                    <a:blip r:embed="rId16"/>
                     <a:stretch>
                       <a:fillRect/>
                     </a:stretch>
@@ -3942,7 +4021,7 @@
                     <pic:cNvPicPr/>
                   </pic:nvPicPr>
                   <pic:blipFill>
-                    <a:blip r:embed="rId15"/>
+                    <a:blip r:embed="rId17"/>
                     <a:stretch>
                       <a:fillRect/>
                     </a:stretch>
@@ -4164,7 +4243,7 @@
               </wp:anchor>
             </w:drawing>
           </mc:Choice>
-          <mc:Fallback>
+          <mc:Fallback xmlns:cx1="http://schemas.microsoft.com/office/drawing/2015/9/8/chartex">
             <w:pict>
               <v:rect w14:anchorId="3FA181BD" id="Rectángulo 53" o:spid="_x0000_s1026" style="position:absolute;margin-left:-56.55pt;margin-top:101.4pt;width:550.35pt;height:20.95pt;z-index:251808768;visibility:visible;mso-wrap-style:square;mso-width-percent:0;mso-height-percent:0;mso-wrap-distance-left:9pt;mso-wrap-distance-top:0;mso-wrap-distance-right:9pt;mso-wrap-distance-bottom:0;mso-position-horizontal:absolute;mso-position-horizontal-relative:text;mso-position-vertical:absolute;mso-position-vertical-relative:text;mso-width-percent:0;mso-height-percent:0;mso-width-relative:margin;mso-height-relative:margin;v-text-anchor:middle" o:gfxdata="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" filled="f" strokecolor="red" strokeweight="2.25pt"/>
             </w:pict>
@@ -4192,7 +4271,7 @@
                     <pic:cNvPicPr/>
                   </pic:nvPicPr>
                   <pic:blipFill rotWithShape="1">
-                    <a:blip r:embed="rId16"/>
+                    <a:blip r:embed="rId18"/>
                     <a:srcRect r="35961" b="2765"/>
                     <a:stretch/>
                   </pic:blipFill>
@@ -4890,18 +4969,18 @@
           <w:rFonts w:cs="Arial"/>
         </w:rPr>
       </w:pPr>
-      <w:bookmarkStart w:id="14" w:name="_Toc123565164"/>
-      <w:bookmarkStart w:id="15" w:name="_Toc124341671"/>
-      <w:bookmarkStart w:id="16" w:name="_Toc124522211"/>
+      <w:bookmarkStart w:id="16" w:name="_Toc123565164"/>
+      <w:bookmarkStart w:id="17" w:name="_Toc124341671"/>
+      <w:bookmarkStart w:id="18" w:name="_Toc124522211"/>
       <w:r>
         <w:rPr>
           <w:rFonts w:cs="Arial"/>
         </w:rPr>
         <w:t>3.- Autorización de cálculo</w:t>
       </w:r>
-      <w:bookmarkEnd w:id="14"/>
-      <w:bookmarkEnd w:id="15"/>
       <w:bookmarkEnd w:id="16"/>
+      <w:bookmarkEnd w:id="17"/>
+      <w:bookmarkEnd w:id="18"/>
     </w:p>
     <w:p>
       <w:pPr>
@@ -4952,7 +5031,7 @@
                     <pic:cNvPicPr/>
                   </pic:nvPicPr>
                   <pic:blipFill rotWithShape="1">
-                    <a:blip r:embed="rId17"/>
+                    <a:blip r:embed="rId19"/>
                     <a:srcRect l="17721" t="14623" r="19361" b="21310"/>
                     <a:stretch/>
                   </pic:blipFill>
@@ -5063,7 +5142,7 @@
               </wp:anchor>
             </w:drawing>
           </mc:Choice>
-          <mc:Fallback>
+          <mc:Fallback xmlns:cx1="http://schemas.microsoft.com/office/drawing/2015/9/8/chartex">
             <w:pict>
               <v:rect w14:anchorId="7044EB09" id="Rectángulo 55" o:spid="_x0000_s1026" style="position:absolute;margin-left:-37.1pt;margin-top:80.65pt;width:17.8pt;height:17.8pt;z-index:251809792;visibility:visible;mso-wrap-style:square;mso-width-percent:0;mso-height-percent:0;mso-wrap-distance-left:9pt;mso-wrap-distance-top:0;mso-wrap-distance-right:9pt;mso-wrap-distance-bottom:0;mso-position-horizontal:absolute;mso-position-horizontal-relative:text;mso-position-vertical:absolute;mso-position-vertical-relative:text;mso-width-percent:0;mso-height-percent:0;mso-width-relative:margin;mso-height-relative:margin;v-text-anchor:middle" o:gfxdata="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" filled="f" strokecolor="red" strokeweight="2.25pt"/>
             </w:pict>
@@ -5091,7 +5170,7 @@
                     <pic:cNvPicPr/>
                   </pic:nvPicPr>
                   <pic:blipFill rotWithShape="1">
-                    <a:blip r:embed="rId16"/>
+                    <a:blip r:embed="rId18"/>
                     <a:srcRect r="35961" b="16038"/>
                     <a:stretch/>
                   </pic:blipFill>
@@ -5246,7 +5325,7 @@
               </wp:anchor>
             </w:drawing>
           </mc:Choice>
-          <mc:Fallback>
+          <mc:Fallback xmlns:cx1="http://schemas.microsoft.com/office/drawing/2015/9/8/chartex">
             <w:pict>
               <v:rect w14:anchorId="16DE8CD2" id="Rectángulo 60" o:spid="_x0000_s1026" style="position:absolute;margin-left:-19.4pt;margin-top:46.9pt;width:37.8pt;height:19.25pt;z-index:251810816;visibility:visible;mso-wrap-style:square;mso-width-percent:0;mso-height-percent:0;mso-wrap-distance-left:9pt;mso-wrap-distance-top:0;mso-wrap-distance-right:9pt;mso-wrap-distance-bottom:0;mso-position-horizontal:absolute;mso-position-horizontal-relative:text;mso-position-vertical:absolute;mso-position-vertical-relative:text;mso-width-percent:0;mso-height-percent:0;mso-width-relative:margin;mso-height-relative:margin;v-text-anchor:middle" o:gfxdata="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" filled="f" strokecolor="red" strokeweight="2.25pt"/>
             </w:pict>
@@ -5274,7 +5353,7 @@
                     <pic:cNvPicPr/>
                   </pic:nvPicPr>
                   <pic:blipFill>
-                    <a:blip r:embed="rId18"/>
+                    <a:blip r:embed="rId20"/>
                     <a:stretch>
                       <a:fillRect/>
                     </a:stretch>
@@ -5443,7 +5522,7 @@
               </wp:anchor>
             </w:drawing>
           </mc:Choice>
-          <mc:Fallback>
+          <mc:Fallback xmlns:cx1="http://schemas.microsoft.com/office/drawing/2015/9/8/chartex">
             <w:pict>
               <v:rect w14:anchorId="38801652" id="Rectángulo 32" o:spid="_x0000_s1026" style="position:absolute;margin-left:189.75pt;margin-top:123.55pt;width:37.8pt;height:19.25pt;z-index:251814912;visibility:visible;mso-wrap-style:square;mso-width-percent:0;mso-height-percent:0;mso-wrap-distance-left:9pt;mso-wrap-distance-top:0;mso-wrap-distance-right:9pt;mso-wrap-distance-bottom:0;mso-position-horizontal:absolute;mso-position-horizontal-relative:text;mso-position-vertical:absolute;mso-position-vertical-relative:text;mso-width-percent:0;mso-height-percent:0;mso-width-relative:margin;mso-height-relative:margin;v-text-anchor:middle" o:gfxdata="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" filled="f" strokecolor="red" strokeweight="2.25pt"/>
             </w:pict>
@@ -5472,7 +5551,7 @@
                     <pic:cNvPicPr/>
                   </pic:nvPicPr>
                   <pic:blipFill rotWithShape="1">
-                    <a:blip r:embed="rId19"/>
+                    <a:blip r:embed="rId21"/>
                     <a:srcRect l="503" b="8990"/>
                     <a:stretch/>
                   </pic:blipFill>
@@ -5527,18 +5606,18 @@
           <w:rFonts w:cs="Arial"/>
         </w:rPr>
       </w:pPr>
-      <w:bookmarkStart w:id="17" w:name="_Toc124161440"/>
-      <w:bookmarkStart w:id="18" w:name="_Toc124341672"/>
-      <w:bookmarkStart w:id="19" w:name="_Toc124522212"/>
+      <w:bookmarkStart w:id="19" w:name="_Toc124161440"/>
+      <w:bookmarkStart w:id="20" w:name="_Toc124341672"/>
+      <w:bookmarkStart w:id="21" w:name="_Toc124522212"/>
       <w:r>
         <w:rPr>
           <w:rFonts w:cs="Arial"/>
         </w:rPr>
         <w:t>4.- Regresar un cálculo</w:t>
       </w:r>
-      <w:bookmarkEnd w:id="17"/>
-      <w:bookmarkEnd w:id="18"/>
       <w:bookmarkEnd w:id="19"/>
+      <w:bookmarkEnd w:id="20"/>
+      <w:bookmarkEnd w:id="21"/>
       <w:r>
         <w:rPr>
           <w:rFonts w:cs="Arial"/>
@@ -5648,7 +5727,7 @@
               </wp:anchor>
             </w:drawing>
           </mc:Choice>
-          <mc:Fallback>
+          <mc:Fallback xmlns:cx1="http://schemas.microsoft.com/office/drawing/2015/9/8/chartex">
             <w:pict>
               <v:rect w14:anchorId="55138206" id="Rectángulo 59" o:spid="_x0000_s1026" style="position:absolute;margin-left:-45.2pt;margin-top:80.45pt;width:17.8pt;height:17.8pt;z-index:251821056;visibility:visible;mso-wrap-style:square;mso-width-percent:0;mso-height-percent:0;mso-wrap-distance-left:9pt;mso-wrap-distance-top:0;mso-wrap-distance-right:9pt;mso-wrap-distance-bottom:0;mso-position-horizontal:absolute;mso-position-horizontal-relative:text;mso-position-vertical:absolute;mso-position-vertical-relative:text;mso-width-percent:0;mso-height-percent:0;mso-width-relative:margin;mso-height-relative:margin;v-text-anchor:middle" o:gfxdata="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" filled="f" strokecolor="red" strokeweight="2.25pt"/>
             </w:pict>
@@ -5676,7 +5755,7 @@
                     <pic:cNvPicPr/>
                   </pic:nvPicPr>
                   <pic:blipFill rotWithShape="1">
-                    <a:blip r:embed="rId16"/>
+                    <a:blip r:embed="rId18"/>
                     <a:srcRect r="35961" b="16038"/>
                     <a:stretch/>
                   </pic:blipFill>
@@ -5750,7 +5829,7 @@
                     <pic:cNvPicPr/>
                   </pic:nvPicPr>
                   <pic:blipFill rotWithShape="1">
-                    <a:blip r:embed="rId20"/>
+                    <a:blip r:embed="rId22"/>
                     <a:srcRect l="26068" t="25966" r="26190" b="32122"/>
                     <a:stretch/>
                   </pic:blipFill>
@@ -5855,7 +5934,7 @@
               </wp:anchor>
             </w:drawing>
           </mc:Choice>
-          <mc:Fallback>
+          <mc:Fallback xmlns:cx1="http://schemas.microsoft.com/office/drawing/2015/9/8/chartex">
             <w:pict>
               <v:rect w14:anchorId="1B7AFBEB" id="Rectángulo 81" o:spid="_x0000_s1026" style="position:absolute;margin-left:22.95pt;margin-top:22.1pt;width:25pt;height:21pt;z-index:251822080;visibility:visible;mso-wrap-style:square;mso-width-percent:0;mso-height-percent:0;mso-wrap-distance-left:9pt;mso-wrap-distance-top:0;mso-wrap-distance-right:9pt;mso-wrap-distance-bottom:0;mso-position-horizontal:absolute;mso-position-horizontal-relative:text;mso-position-vertical:absolute;mso-position-vertical-relative:text;mso-width-percent:0;mso-height-percent:0;mso-width-relative:margin;mso-height-relative:margin;v-text-anchor:middle" o:gfxdata="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" filled="f" strokecolor="red" strokeweight="2.25pt"/>
             </w:pict>
@@ -5883,7 +5962,7 @@
                     <pic:cNvPicPr/>
                   </pic:nvPicPr>
                   <pic:blipFill rotWithShape="1">
-                    <a:blip r:embed="rId21"/>
+                    <a:blip r:embed="rId23"/>
                     <a:srcRect l="377" t="31439" b="8546"/>
                     <a:stretch/>
                   </pic:blipFill>
@@ -6014,7 +6093,7 @@
               </wp:anchor>
             </w:drawing>
           </mc:Choice>
-          <mc:Fallback>
+          <mc:Fallback xmlns:cx1="http://schemas.microsoft.com/office/drawing/2015/9/8/chartex">
             <w:pict>
               <v:rect w14:anchorId="2C8FF6B2" id="Rectángulo 84" o:spid="_x0000_s1026" style="position:absolute;margin-left:185.95pt;margin-top:121.15pt;width:37.8pt;height:19.25pt;z-index:251823104;visibility:visible;mso-wrap-style:square;mso-width-percent:0;mso-height-percent:0;mso-wrap-distance-left:9pt;mso-wrap-distance-top:0;mso-wrap-distance-right:9pt;mso-wrap-distance-bottom:0;mso-position-horizontal:absolute;mso-position-horizontal-relative:text;mso-position-vertical:absolute;mso-position-vertical-relative:text;mso-width-percent:0;mso-height-percent:0;mso-width-relative:margin;mso-height-relative:margin;v-text-anchor:middle" o:gfxdata="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" filled="f" strokecolor="red" strokeweight="2.25pt"/>
             </w:pict>
@@ -6043,7 +6122,7 @@
                     <pic:cNvPicPr/>
                   </pic:nvPicPr>
                   <pic:blipFill rotWithShape="1">
-                    <a:blip r:embed="rId19"/>
+                    <a:blip r:embed="rId21"/>
                     <a:srcRect l="503" b="8990"/>
                     <a:stretch/>
                   </pic:blipFill>
@@ -6107,18 +6186,18 @@
           <w:rFonts w:cs="Arial"/>
         </w:rPr>
       </w:pPr>
-      <w:bookmarkStart w:id="20" w:name="_Toc123565165"/>
-      <w:bookmarkStart w:id="21" w:name="_Toc124341673"/>
-      <w:bookmarkStart w:id="22" w:name="_Toc124522213"/>
+      <w:bookmarkStart w:id="22" w:name="_Toc123565165"/>
+      <w:bookmarkStart w:id="23" w:name="_Toc124341673"/>
+      <w:bookmarkStart w:id="24" w:name="_Toc124522213"/>
       <w:r>
         <w:rPr>
           <w:rFonts w:cs="Arial"/>
         </w:rPr>
         <w:t>5.- Consulta de estatus</w:t>
       </w:r>
-      <w:bookmarkEnd w:id="20"/>
-      <w:bookmarkEnd w:id="21"/>
       <w:bookmarkEnd w:id="22"/>
+      <w:bookmarkEnd w:id="23"/>
+      <w:bookmarkEnd w:id="24"/>
     </w:p>
     <w:p>
       <w:pPr>
@@ -6205,7 +6284,7 @@
                     <pic:cNvPicPr/>
                   </pic:nvPicPr>
                   <pic:blipFill rotWithShape="1">
-                    <a:blip r:embed="rId22"/>
+                    <a:blip r:embed="rId24"/>
                     <a:srcRect l="9053" t="19497" r="17459" b="17010"/>
                     <a:stretch/>
                   </pic:blipFill>
@@ -6316,7 +6395,7 @@
               </wp:anchor>
             </w:drawing>
           </mc:Choice>
-          <mc:Fallback>
+          <mc:Fallback xmlns:cx1="http://schemas.microsoft.com/office/drawing/2015/9/8/chartex">
             <w:pict>
               <v:rect w14:anchorId="7CE5CC7B" id="Rectángulo 26" o:spid="_x0000_s1026" style="position:absolute;margin-left:-43.35pt;margin-top:87.1pt;width:17.8pt;height:17.8pt;z-index:251811840;visibility:visible;mso-wrap-style:square;mso-width-percent:0;mso-height-percent:0;mso-wrap-distance-left:9pt;mso-wrap-distance-top:0;mso-wrap-distance-right:9pt;mso-wrap-distance-bottom:0;mso-position-horizontal:absolute;mso-position-horizontal-relative:text;mso-position-vertical:absolute;mso-position-vertical-relative:text;mso-width-percent:0;mso-height-percent:0;mso-width-relative:margin;mso-height-relative:margin;v-text-anchor:middle" o:gfxdata="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" filled="f" strokecolor="red" strokeweight="2.25pt"/>
             </w:pict>
@@ -6396,7 +6475,7 @@
               </wp:anchor>
             </w:drawing>
           </mc:Choice>
-          <mc:Fallback>
+          <mc:Fallback xmlns:cx1="http://schemas.microsoft.com/office/drawing/2015/9/8/chartex">
             <w:pict>
               <v:rect w14:anchorId="1BD52F52" id="Rectángulo 28" o:spid="_x0000_s1026" style="position:absolute;margin-left:423.4pt;margin-top:54.5pt;width:71.25pt;height:52pt;z-index:251812864;visibility:visible;mso-wrap-style:square;mso-width-percent:0;mso-height-percent:0;mso-wrap-distance-left:9pt;mso-wrap-distance-top:0;mso-wrap-distance-right:9pt;mso-wrap-distance-bottom:0;mso-position-horizontal:absolute;mso-position-horizontal-relative:text;mso-position-vertical:absolute;mso-position-vertical-relative:text;mso-width-percent:0;mso-height-percent:0;mso-width-relative:margin;mso-height-relative:margin;v-text-anchor:middle" o:gfxdata="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" filled="f" strokecolor="red" strokeweight="2.25pt"/>
             </w:pict>
@@ -6431,7 +6510,7 @@
                     <pic:cNvPicPr/>
                   </pic:nvPicPr>
                   <pic:blipFill rotWithShape="1">
-                    <a:blip r:embed="rId16"/>
+                    <a:blip r:embed="rId18"/>
                     <a:srcRect r="-1385" b="1041"/>
                     <a:stretch/>
                   </pic:blipFill>
@@ -6506,7 +6585,7 @@
                     <pic:cNvPicPr/>
                   </pic:nvPicPr>
                   <pic:blipFill rotWithShape="1">
-                    <a:blip r:embed="rId22">
+                    <a:blip r:embed="rId24">
                       <a:extLst>
                         <a:ext uri="{28A0092B-C50C-407E-A947-70E740481C1C}">
                           <a14:useLocalDpi xmlns:a14="http://schemas.microsoft.com/office/drawing/2010/main" val="0"/>
@@ -6566,7 +6645,7 @@
                     <pic:cNvPicPr/>
                   </pic:nvPicPr>
                   <pic:blipFill>
-                    <a:blip r:embed="rId23"/>
+                    <a:blip r:embed="rId25"/>
                     <a:stretch>
                       <a:fillRect/>
                     </a:stretch>
@@ -6598,8 +6677,8 @@
       </w:r>
     </w:p>
     <w:sectPr>
-      <w:headerReference w:type="default" r:id="rId24"/>
-      <w:footerReference w:type="default" r:id="rId25"/>
+      <w:headerReference w:type="default" r:id="rId26"/>
+      <w:footerReference w:type="default" r:id="rId27"/>
       <w:pgSz w:w="12240" w:h="15840" w:code="1"/>
       <w:pgMar w:top="1417" w:right="1701" w:bottom="1417" w:left="1701" w:header="708" w:footer="708" w:gutter="0"/>
       <w:cols w:space="708"/>
@@ -6610,8 +6689,60 @@
 </w:document>
 </file>
 
+<file path=word/comments.xml><?xml version="1.0" encoding="utf-8"?>
+<w:comments xmlns:wpc="http://schemas.microsoft.com/office/word/2010/wordprocessingCanvas" xmlns:cx="http://schemas.microsoft.com/office/drawing/2014/chartex" xmlns:mc="http://schemas.openxmlformats.org/markup-compatibility/2006" xmlns:o="urn:schemas-microsoft-com:office:office" xmlns:r="http://schemas.openxmlformats.org/officeDocument/2006/relationships" xmlns:m="http://schemas.openxmlformats.org/officeDocument/2006/math" xmlns:v="urn:schemas-microsoft-com:vml" xmlns:wp14="http://schemas.microsoft.com/office/word/2010/wordprocessingDrawing" xmlns:wp="http://schemas.openxmlformats.org/drawingml/2006/wordprocessingDrawing" xmlns:w10="urn:schemas-microsoft-com:office:word" xmlns:w="http://schemas.openxmlformats.org/wordprocessingml/2006/main" xmlns:w14="http://schemas.microsoft.com/office/word/2010/wordml" xmlns:w15="http://schemas.microsoft.com/office/word/2012/wordml" xmlns:w16se="http://schemas.microsoft.com/office/word/2015/wordml/symex" xmlns:wpg="http://schemas.microsoft.com/office/word/2010/wordprocessingGroup" xmlns:wpi="http://schemas.microsoft.com/office/word/2010/wordprocessingInk" xmlns:wne="http://schemas.microsoft.com/office/word/2006/wordml" xmlns:wps="http://schemas.microsoft.com/office/word/2010/wordprocessingShape" mc:Ignorable="w14 w15 w16se wp14">
+  <w:comment w:id="0" w:author="INAP-QA" w:date="2023-01-18T13:10:00Z" w:initials="I">
+    <w:p>
+      <w:pPr>
+        <w:pStyle w:val="Textocomentario"/>
+      </w:pPr>
+      <w:r>
+        <w:rPr>
+          <w:rStyle w:val="Refdecomentario"/>
+        </w:rPr>
+        <w:annotationRef/>
+      </w:r>
+      <w:r>
+        <w:t xml:space="preserve">Guías OK </w:t>
+      </w:r>
+    </w:p>
+    <w:p>
+      <w:pPr>
+        <w:pStyle w:val="Textocomentario"/>
+      </w:pPr>
+      <w:r>
+        <w:t>Solo espera si hacen alguna otra modificación.</w:t>
+      </w:r>
+    </w:p>
+  </w:comment>
+  <w:comment w:id="7" w:author="INAP-QA" w:date="2023-01-18T13:34:00Z" w:initials="I">
+    <w:p>
+      <w:pPr>
+        <w:pStyle w:val="Textocomentario"/>
+      </w:pPr>
+      <w:r>
+        <w:rPr>
+          <w:rStyle w:val="Refdecomentario"/>
+        </w:rPr>
+        <w:annotationRef/>
+      </w:r>
+      <w:r>
+        <w:t xml:space="preserve">Proceso del cálculo </w:t>
+      </w:r>
+    </w:p>
+  </w:comment>
+</w:comments>
+</file>
+
+<file path=word/commentsExtended.xml><?xml version="1.0" encoding="utf-8"?>
+<w15:commentsEx xmlns:wpc="http://schemas.microsoft.com/office/word/2010/wordprocessingCanvas" xmlns:cx="http://schemas.microsoft.com/office/drawing/2014/chartex" xmlns:mc="http://schemas.openxmlformats.org/markup-compatibility/2006" xmlns:o="urn:schemas-microsoft-com:office:office" xmlns:r="http://schemas.openxmlformats.org/officeDocument/2006/relationships" xmlns:m="http://schemas.openxmlformats.org/officeDocument/2006/math" xmlns:v="urn:schemas-microsoft-com:vml" xmlns:wp14="http://schemas.microsoft.com/office/word/2010/wordprocessingDrawing" xmlns:wp="http://schemas.openxmlformats.org/drawingml/2006/wordprocessingDrawing" xmlns:w10="urn:schemas-microsoft-com:office:word" xmlns:w="http://schemas.openxmlformats.org/wordprocessingml/2006/main" xmlns:w14="http://schemas.microsoft.com/office/word/2010/wordml" xmlns:w15="http://schemas.microsoft.com/office/word/2012/wordml" xmlns:w16se="http://schemas.microsoft.com/office/word/2015/wordml/symex" xmlns:wpg="http://schemas.microsoft.com/office/word/2010/wordprocessingGroup" xmlns:wpi="http://schemas.microsoft.com/office/word/2010/wordprocessingInk" xmlns:wne="http://schemas.microsoft.com/office/word/2006/wordml" xmlns:wps="http://schemas.microsoft.com/office/word/2010/wordprocessingShape" mc:Ignorable="w14 w15 w16se wp14">
+  <w15:commentEx w15:paraId="63CAE389" w15:done="0"/>
+  <w15:commentEx w15:paraId="67EA10D1" w15:done="0"/>
+</w15:commentsEx>
+</file>
+
 <file path=word/endnotes.xml><?xml version="1.0" encoding="utf-8"?>
-<w:endnotes xmlns:wpc="http://schemas.microsoft.com/office/word/2010/wordprocessingCanvas" xmlns:cx="http://schemas.microsoft.com/office/drawing/2014/chartex" xmlns:cx1="http://schemas.microsoft.com/office/drawing/2015/9/8/chartex" xmlns:mc="http://schemas.openxmlformats.org/markup-compatibility/2006" xmlns:o="urn:schemas-microsoft-com:office:office" xmlns:r="http://schemas.openxmlformats.org/officeDocument/2006/relationships" xmlns:m="http://schemas.openxmlformats.org/officeDocument/2006/math" xmlns:v="urn:schemas-microsoft-com:vml" xmlns:wp14="http://schemas.microsoft.com/office/word/2010/wordprocessingDrawing" xmlns:wp="http://schemas.openxmlformats.org/drawingml/2006/wordprocessingDrawing" xmlns:w10="urn:schemas-microsoft-com:office:word" xmlns:w="http://schemas.openxmlformats.org/wordprocessingml/2006/main" xmlns:w14="http://schemas.microsoft.com/office/word/2010/wordml" xmlns:w15="http://schemas.microsoft.com/office/word/2012/wordml" xmlns:w16se="http://schemas.microsoft.com/office/word/2015/wordml/symex" xmlns:wpg="http://schemas.microsoft.com/office/word/2010/wordprocessingGroup" xmlns:wpi="http://schemas.microsoft.com/office/word/2010/wordprocessingInk" xmlns:wne="http://schemas.microsoft.com/office/word/2006/wordml" xmlns:wps="http://schemas.microsoft.com/office/word/2010/wordprocessingShape" mc:Ignorable="w14 w15 w16se wp14">
+<w:endnotes xmlns:wpc="http://schemas.microsoft.com/office/word/2010/wordprocessingCanvas" xmlns:cx="http://schemas.microsoft.com/office/drawing/2014/chartex" xmlns:mc="http://schemas.openxmlformats.org/markup-compatibility/2006" xmlns:o="urn:schemas-microsoft-com:office:office" xmlns:r="http://schemas.openxmlformats.org/officeDocument/2006/relationships" xmlns:m="http://schemas.openxmlformats.org/officeDocument/2006/math" xmlns:v="urn:schemas-microsoft-com:vml" xmlns:wp14="http://schemas.microsoft.com/office/word/2010/wordprocessingDrawing" xmlns:wp="http://schemas.openxmlformats.org/drawingml/2006/wordprocessingDrawing" xmlns:w10="urn:schemas-microsoft-com:office:word" xmlns:w="http://schemas.openxmlformats.org/wordprocessingml/2006/main" xmlns:w14="http://schemas.microsoft.com/office/word/2010/wordml" xmlns:w15="http://schemas.microsoft.com/office/word/2012/wordml" xmlns:w16se="http://schemas.microsoft.com/office/word/2015/wordml/symex" xmlns:wpg="http://schemas.microsoft.com/office/word/2010/wordprocessingGroup" xmlns:wpi="http://schemas.microsoft.com/office/word/2010/wordprocessingInk" xmlns:wne="http://schemas.microsoft.com/office/word/2006/wordml" xmlns:wps="http://schemas.microsoft.com/office/word/2010/wordprocessingShape" mc:Ignorable="w14 w15 w16se wp14">
   <w:endnote w:type="separator" w:id="-1">
     <w:p>
       <w:pPr>
@@ -6636,7 +6767,7 @@
 </file>
 
 <file path=word/footer1.xml><?xml version="1.0" encoding="utf-8"?>
-<w:ftr xmlns:wpc="http://schemas.microsoft.com/office/word/2010/wordprocessingCanvas" xmlns:cx="http://schemas.microsoft.com/office/drawing/2014/chartex" xmlns:cx1="http://schemas.microsoft.com/office/drawing/2015/9/8/chartex" xmlns:mc="http://schemas.openxmlformats.org/markup-compatibility/2006" xmlns:o="urn:schemas-microsoft-com:office:office" xmlns:r="http://schemas.openxmlformats.org/officeDocument/2006/relationships" xmlns:m="http://schemas.openxmlformats.org/officeDocument/2006/math" xmlns:v="urn:schemas-microsoft-com:vml" xmlns:wp14="http://schemas.microsoft.com/office/word/2010/wordprocessingDrawing" xmlns:wp="http://schemas.openxmlformats.org/drawingml/2006/wordprocessingDrawing" xmlns:w10="urn:schemas-microsoft-com:office:word" xmlns:w="http://schemas.openxmlformats.org/wordprocessingml/2006/main" xmlns:w14="http://schemas.microsoft.com/office/word/2010/wordml" xmlns:w15="http://schemas.microsoft.com/office/word/2012/wordml" xmlns:w16se="http://schemas.microsoft.com/office/word/2015/wordml/symex" xmlns:wpg="http://schemas.microsoft.com/office/word/2010/wordprocessingGroup" xmlns:wpi="http://schemas.microsoft.com/office/word/2010/wordprocessingInk" xmlns:wne="http://schemas.microsoft.com/office/word/2006/wordml" xmlns:wps="http://schemas.microsoft.com/office/word/2010/wordprocessingShape" mc:Ignorable="w14 w15 w16se wp14">
+<w:ftr xmlns:wpc="http://schemas.microsoft.com/office/word/2010/wordprocessingCanvas" xmlns:cx="http://schemas.microsoft.com/office/drawing/2014/chartex" xmlns:mc="http://schemas.openxmlformats.org/markup-compatibility/2006" xmlns:o="urn:schemas-microsoft-com:office:office" xmlns:r="http://schemas.openxmlformats.org/officeDocument/2006/relationships" xmlns:m="http://schemas.openxmlformats.org/officeDocument/2006/math" xmlns:v="urn:schemas-microsoft-com:vml" xmlns:wp14="http://schemas.microsoft.com/office/word/2010/wordprocessingDrawing" xmlns:wp="http://schemas.openxmlformats.org/drawingml/2006/wordprocessingDrawing" xmlns:w10="urn:schemas-microsoft-com:office:word" xmlns:w="http://schemas.openxmlformats.org/wordprocessingml/2006/main" xmlns:w14="http://schemas.microsoft.com/office/word/2010/wordml" xmlns:w15="http://schemas.microsoft.com/office/word/2012/wordml" xmlns:w16se="http://schemas.microsoft.com/office/word/2015/wordml/symex" xmlns:wpg="http://schemas.microsoft.com/office/word/2010/wordprocessingGroup" xmlns:wpi="http://schemas.microsoft.com/office/word/2010/wordprocessingInk" xmlns:wne="http://schemas.microsoft.com/office/word/2006/wordml" xmlns:wps="http://schemas.microsoft.com/office/word/2010/wordprocessingShape" mc:Ignorable="w14 w15 w16se wp14">
   <w:sdt>
     <w:sdtPr>
       <w:rPr>
@@ -6737,7 +6868,7 @@
                     </wp:anchor>
                   </w:drawing>
                 </mc:Choice>
-                <mc:Fallback>
+                <mc:Fallback xmlns:cx1="http://schemas.microsoft.com/office/drawing/2015/9/8/chartex">
                   <w:pict>
                     <v:line w14:anchorId="42D5C661" id="Conector recto 13" o:spid="_x0000_s1026" style="position:absolute;z-index:251662336;visibility:visible;mso-wrap-style:square;mso-width-percent:0;mso-height-percent:0;mso-wrap-distance-left:9pt;mso-wrap-distance-top:0;mso-wrap-distance-right:9pt;mso-wrap-distance-bottom:0;mso-position-horizontal:absolute;mso-position-horizontal-relative:text;mso-position-vertical:absolute;mso-position-vertical-relative:text;mso-width-percent:0;mso-height-percent:0;mso-width-relative:margin;mso-height-relative:margin" from="-17.55pt,-3pt" to="446.7pt,-2.25pt" o:gfxdata="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" strokecolor="#a5a5a5 [3206]" strokeweight="1.5pt">
                       <v:stroke joinstyle="miter"/>
@@ -6848,7 +6979,7 @@
                     </wp:anchor>
                   </w:drawing>
                 </mc:Choice>
-                <mc:Fallback>
+                <mc:Fallback xmlns:cx1="http://schemas.microsoft.com/office/drawing/2015/9/8/chartex">
                   <w:pict>
                     <v:rect w14:anchorId="2CD8D370" id="Rectángulo 11" o:spid="_x0000_s1026" style="position:absolute;margin-left:280.3pt;margin-top:-3.3pt;width:167.65pt;height:22.4pt;z-index:-251658241;visibility:visible;mso-wrap-style:square;mso-width-percent:0;mso-wrap-distance-left:9pt;mso-wrap-distance-top:0;mso-wrap-distance-right:9pt;mso-wrap-distance-bottom:0;mso-position-horizontal:absolute;mso-position-horizontal-relative:text;mso-position-vertical:absolute;mso-position-vertical-relative:text;mso-width-percent:0;mso-width-relative:margin;v-text-anchor:middle" o:gfxdata="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" fillcolor="#002060" stroked="f" strokeweight="1pt">
                       <v:fill color2="#002060" o:opacity2="15728f" rotate="t" angle="90" colors="0 #002060;34734f #002060;40632f #002060;45815f #072766;46531f #002060;60293f #002060;1 #002060" focus="100%" type="gradient"/>
@@ -6899,7 +7030,7 @@
                 <w:noProof/>
                 <w:color w:val="FFFFFF" w:themeColor="background1"/>
               </w:rPr>
-              <w:t>10</w:t>
+              <w:t>8</w:t>
             </w:r>
             <w:r>
               <w:rPr>
@@ -6979,7 +7110,7 @@
 </file>
 
 <file path=word/footnotes.xml><?xml version="1.0" encoding="utf-8"?>
-<w:footnotes xmlns:wpc="http://schemas.microsoft.com/office/word/2010/wordprocessingCanvas" xmlns:cx="http://schemas.microsoft.com/office/drawing/2014/chartex" xmlns:cx1="http://schemas.microsoft.com/office/drawing/2015/9/8/chartex" xmlns:mc="http://schemas.openxmlformats.org/markup-compatibility/2006" xmlns:o="urn:schemas-microsoft-com:office:office" xmlns:r="http://schemas.openxmlformats.org/officeDocument/2006/relationships" xmlns:m="http://schemas.openxmlformats.org/officeDocument/2006/math" xmlns:v="urn:schemas-microsoft-com:vml" xmlns:wp14="http://schemas.microsoft.com/office/word/2010/wordprocessingDrawing" xmlns:wp="http://schemas.openxmlformats.org/drawingml/2006/wordprocessingDrawing" xmlns:w10="urn:schemas-microsoft-com:office:word" xmlns:w="http://schemas.openxmlformats.org/wordprocessingml/2006/main" xmlns:w14="http://schemas.microsoft.com/office/word/2010/wordml" xmlns:w15="http://schemas.microsoft.com/office/word/2012/wordml" xmlns:w16se="http://schemas.microsoft.com/office/word/2015/wordml/symex" xmlns:wpg="http://schemas.microsoft.com/office/word/2010/wordprocessingGroup" xmlns:wpi="http://schemas.microsoft.com/office/word/2010/wordprocessingInk" xmlns:wne="http://schemas.microsoft.com/office/word/2006/wordml" xmlns:wps="http://schemas.microsoft.com/office/word/2010/wordprocessingShape" mc:Ignorable="w14 w15 w16se wp14">
+<w:footnotes xmlns:wpc="http://schemas.microsoft.com/office/word/2010/wordprocessingCanvas" xmlns:cx="http://schemas.microsoft.com/office/drawing/2014/chartex" xmlns:mc="http://schemas.openxmlformats.org/markup-compatibility/2006" xmlns:o="urn:schemas-microsoft-com:office:office" xmlns:r="http://schemas.openxmlformats.org/officeDocument/2006/relationships" xmlns:m="http://schemas.openxmlformats.org/officeDocument/2006/math" xmlns:v="urn:schemas-microsoft-com:vml" xmlns:wp14="http://schemas.microsoft.com/office/word/2010/wordprocessingDrawing" xmlns:wp="http://schemas.openxmlformats.org/drawingml/2006/wordprocessingDrawing" xmlns:w10="urn:schemas-microsoft-com:office:word" xmlns:w="http://schemas.openxmlformats.org/wordprocessingml/2006/main" xmlns:w14="http://schemas.microsoft.com/office/word/2010/wordml" xmlns:w15="http://schemas.microsoft.com/office/word/2012/wordml" xmlns:w16se="http://schemas.microsoft.com/office/word/2015/wordml/symex" xmlns:wpg="http://schemas.microsoft.com/office/word/2010/wordprocessingGroup" xmlns:wpi="http://schemas.microsoft.com/office/word/2010/wordprocessingInk" xmlns:wne="http://schemas.microsoft.com/office/word/2006/wordml" xmlns:wps="http://schemas.microsoft.com/office/word/2010/wordprocessingShape" mc:Ignorable="w14 w15 w16se wp14">
   <w:footnote w:type="separator" w:id="-1">
     <w:p>
       <w:pPr>
@@ -7004,7 +7135,7 @@
 </file>
 
 <file path=word/header1.xml><?xml version="1.0" encoding="utf-8"?>
-<w:hdr xmlns:wpc="http://schemas.microsoft.com/office/word/2010/wordprocessingCanvas" xmlns:cx="http://schemas.microsoft.com/office/drawing/2014/chartex" xmlns:cx1="http://schemas.microsoft.com/office/drawing/2015/9/8/chartex" xmlns:mc="http://schemas.openxmlformats.org/markup-compatibility/2006" xmlns:o="urn:schemas-microsoft-com:office:office" xmlns:r="http://schemas.openxmlformats.org/officeDocument/2006/relationships" xmlns:m="http://schemas.openxmlformats.org/officeDocument/2006/math" xmlns:v="urn:schemas-microsoft-com:vml" xmlns:wp14="http://schemas.microsoft.com/office/word/2010/wordprocessingDrawing" xmlns:wp="http://schemas.openxmlformats.org/drawingml/2006/wordprocessingDrawing" xmlns:w10="urn:schemas-microsoft-com:office:word" xmlns:w="http://schemas.openxmlformats.org/wordprocessingml/2006/main" xmlns:w14="http://schemas.microsoft.com/office/word/2010/wordml" xmlns:w15="http://schemas.microsoft.com/office/word/2012/wordml" xmlns:w16se="http://schemas.microsoft.com/office/word/2015/wordml/symex" xmlns:wpg="http://schemas.microsoft.com/office/word/2010/wordprocessingGroup" xmlns:wpi="http://schemas.microsoft.com/office/word/2010/wordprocessingInk" xmlns:wne="http://schemas.microsoft.com/office/word/2006/wordml" xmlns:wps="http://schemas.microsoft.com/office/word/2010/wordprocessingShape" mc:Ignorable="w14 w15 w16se wp14">
+<w:hdr xmlns:wpc="http://schemas.microsoft.com/office/word/2010/wordprocessingCanvas" xmlns:cx="http://schemas.microsoft.com/office/drawing/2014/chartex" xmlns:mc="http://schemas.openxmlformats.org/markup-compatibility/2006" xmlns:o="urn:schemas-microsoft-com:office:office" xmlns:r="http://schemas.openxmlformats.org/officeDocument/2006/relationships" xmlns:m="http://schemas.openxmlformats.org/officeDocument/2006/math" xmlns:v="urn:schemas-microsoft-com:vml" xmlns:wp14="http://schemas.microsoft.com/office/word/2010/wordprocessingDrawing" xmlns:wp="http://schemas.openxmlformats.org/drawingml/2006/wordprocessingDrawing" xmlns:w10="urn:schemas-microsoft-com:office:word" xmlns:w="http://schemas.openxmlformats.org/wordprocessingml/2006/main" xmlns:w14="http://schemas.microsoft.com/office/word/2010/wordml" xmlns:w15="http://schemas.microsoft.com/office/word/2012/wordml" xmlns:w16se="http://schemas.microsoft.com/office/word/2015/wordml/symex" xmlns:wpg="http://schemas.microsoft.com/office/word/2010/wordprocessingGroup" xmlns:wpi="http://schemas.microsoft.com/office/word/2010/wordprocessingInk" xmlns:wne="http://schemas.microsoft.com/office/word/2006/wordml" xmlns:wps="http://schemas.microsoft.com/office/word/2010/wordprocessingShape" mc:Ignorable="w14 w15 w16se wp14">
   <w:p>
     <w:pPr>
       <w:pStyle w:val="Encabezado"/>
@@ -7187,7 +7318,7 @@
             </wp:anchor>
           </w:drawing>
         </mc:Choice>
-        <mc:Fallback>
+        <mc:Fallback xmlns:cx1="http://schemas.microsoft.com/office/drawing/2015/9/8/chartex">
           <w:pict>
             <v:rect w14:anchorId="3FEC259C" id="Rectángulo 6" o:spid="_x0000_s1032" style="position:absolute;margin-left:179.8pt;margin-top:-1.25pt;width:318pt;height:24.45pt;z-index:251659264;visibility:visible;mso-wrap-style:square;mso-width-percent:0;mso-height-percent:0;mso-wrap-distance-left:9pt;mso-wrap-distance-top:0;mso-wrap-distance-right:9pt;mso-wrap-distance-bottom:0;mso-position-horizontal:absolute;mso-position-horizontal-relative:text;mso-position-vertical:absolute;mso-position-vertical-relative:text;mso-width-percent:0;mso-height-percent:0;mso-width-relative:margin;mso-height-relative:margin;v-text-anchor:middle" o:gfxdata="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" fillcolor="#002060" stroked="f" strokeweight="1pt">
               <v:textbox>
@@ -7369,7 +7500,7 @@
 </file>
 
 <file path=word/numbering.xml><?xml version="1.0" encoding="utf-8"?>
-<w:numbering xmlns:wpc="http://schemas.microsoft.com/office/word/2010/wordprocessingCanvas" xmlns:cx="http://schemas.microsoft.com/office/drawing/2014/chartex" xmlns:cx1="http://schemas.microsoft.com/office/drawing/2015/9/8/chartex" xmlns:mc="http://schemas.openxmlformats.org/markup-compatibility/2006" xmlns:o="urn:schemas-microsoft-com:office:office" xmlns:r="http://schemas.openxmlformats.org/officeDocument/2006/relationships" xmlns:m="http://schemas.openxmlformats.org/officeDocument/2006/math" xmlns:v="urn:schemas-microsoft-com:vml" xmlns:wp14="http://schemas.microsoft.com/office/word/2010/wordprocessingDrawing" xmlns:wp="http://schemas.openxmlformats.org/drawingml/2006/wordprocessingDrawing" xmlns:w10="urn:schemas-microsoft-com:office:word" xmlns:w="http://schemas.openxmlformats.org/wordprocessingml/2006/main" xmlns:w14="http://schemas.microsoft.com/office/word/2010/wordml" xmlns:w15="http://schemas.microsoft.com/office/word/2012/wordml" xmlns:w16se="http://schemas.microsoft.com/office/word/2015/wordml/symex" xmlns:wpg="http://schemas.microsoft.com/office/word/2010/wordprocessingGroup" xmlns:wpi="http://schemas.microsoft.com/office/word/2010/wordprocessingInk" xmlns:wne="http://schemas.microsoft.com/office/word/2006/wordml" xmlns:wps="http://schemas.microsoft.com/office/word/2010/wordprocessingShape" mc:Ignorable="w14 w15 w16se wp14">
+<w:numbering xmlns:wpc="http://schemas.microsoft.com/office/word/2010/wordprocessingCanvas" xmlns:cx="http://schemas.microsoft.com/office/drawing/2014/chartex" xmlns:mc="http://schemas.openxmlformats.org/markup-compatibility/2006" xmlns:o="urn:schemas-microsoft-com:office:office" xmlns:r="http://schemas.openxmlformats.org/officeDocument/2006/relationships" xmlns:m="http://schemas.openxmlformats.org/officeDocument/2006/math" xmlns:v="urn:schemas-microsoft-com:vml" xmlns:wp14="http://schemas.microsoft.com/office/word/2010/wordprocessingDrawing" xmlns:wp="http://schemas.openxmlformats.org/drawingml/2006/wordprocessingDrawing" xmlns:w10="urn:schemas-microsoft-com:office:word" xmlns:w="http://schemas.openxmlformats.org/wordprocessingml/2006/main" xmlns:w14="http://schemas.microsoft.com/office/word/2010/wordml" xmlns:w15="http://schemas.microsoft.com/office/word/2012/wordml" xmlns:w16se="http://schemas.microsoft.com/office/word/2015/wordml/symex" xmlns:wpg="http://schemas.microsoft.com/office/word/2010/wordprocessingGroup" xmlns:wpi="http://schemas.microsoft.com/office/word/2010/wordprocessingInk" xmlns:wne="http://schemas.microsoft.com/office/word/2006/wordml" xmlns:wps="http://schemas.microsoft.com/office/word/2010/wordprocessingShape" mc:Ignorable="w14 w15 w16se wp14">
   <w:abstractNum w:abstractNumId="0" w15:restartNumberingAfterBreak="0">
     <w:nsid w:val="33767D3B"/>
     <w:multiLevelType w:val="multilevel"/>
@@ -7985,6 +8116,14 @@
     <w:abstractNumId w:val="3"/>
   </w:num>
 </w:numbering>
+</file>
+
+<file path=word/people.xml><?xml version="1.0" encoding="utf-8"?>
+<w15:people xmlns:wpc="http://schemas.microsoft.com/office/word/2010/wordprocessingCanvas" xmlns:cx="http://schemas.microsoft.com/office/drawing/2014/chartex" xmlns:mc="http://schemas.openxmlformats.org/markup-compatibility/2006" xmlns:o="urn:schemas-microsoft-com:office:office" xmlns:r="http://schemas.openxmlformats.org/officeDocument/2006/relationships" xmlns:m="http://schemas.openxmlformats.org/officeDocument/2006/math" xmlns:v="urn:schemas-microsoft-com:vml" xmlns:wp14="http://schemas.microsoft.com/office/word/2010/wordprocessingDrawing" xmlns:wp="http://schemas.openxmlformats.org/drawingml/2006/wordprocessingDrawing" xmlns:w10="urn:schemas-microsoft-com:office:word" xmlns:w="http://schemas.openxmlformats.org/wordprocessingml/2006/main" xmlns:w14="http://schemas.microsoft.com/office/word/2010/wordml" xmlns:w15="http://schemas.microsoft.com/office/word/2012/wordml" xmlns:w16se="http://schemas.microsoft.com/office/word/2015/wordml/symex" xmlns:wpg="http://schemas.microsoft.com/office/word/2010/wordprocessingGroup" xmlns:wpi="http://schemas.microsoft.com/office/word/2010/wordprocessingInk" xmlns:wne="http://schemas.microsoft.com/office/word/2006/wordml" xmlns:wps="http://schemas.microsoft.com/office/word/2010/wordprocessingShape" mc:Ignorable="w14 w15 w16se wp14">
+  <w15:person w15:author="INAP-QA">
+    <w15:presenceInfo w15:providerId="Windows Live" w15:userId="9ae1c0a492cadcaf"/>
+  </w15:person>
+</w15:people>
 </file>
 
 <file path=word/styles.xml><?xml version="1.0" encoding="utf-8"?>
@@ -9008,7 +9147,7 @@
 </file>
 
 <file path=customXml/itemProps1.xml><?xml version="1.0" encoding="utf-8"?>
-<ds:datastoreItem xmlns:ds="http://schemas.openxmlformats.org/officeDocument/2006/customXml" ds:itemID="{A45B281A-288B-4217-A619-AEBA7DC2D256}">
+<ds:datastoreItem xmlns:ds="http://schemas.openxmlformats.org/officeDocument/2006/customXml" ds:itemID="{8A3E31B1-D4EF-42B8-BE71-36AC6C2B932D}">
   <ds:schemaRefs>
     <ds:schemaRef ds:uri="http://schemas.openxmlformats.org/officeDocument/2006/bibliography"/>
   </ds:schemaRefs>

</xml_diff>